<commit_message>
update report, database, view render empty if not find any users
</commit_message>
<xml_diff>
--- a/reports/Daily Scrum/12-May-21_PhanCongCongViec - Copy.docx
+++ b/reports/Daily Scrum/12-May-21_PhanCongCongViec - Copy.docx
@@ -807,6 +807,22 @@
               </w:rPr>
               <w:t xml:space="preserve"> mới người dùng</w:t>
             </w:r>
+            <w:r>
+              <w:rPr>
+                <w:rFonts w:ascii="Segoe UI Emoji" w:hAnsi="Segoe UI Emoji" w:cs="Segoe UI Emoji"/>
+                <w:sz w:val="28"/>
+                <w:szCs w:val="28"/>
+              </w:rPr>
+              <w:t>✔</w:t>
+            </w:r>
+            <w:r>
+              <w:rPr>
+                <w:rFonts w:ascii="Times New Roman" w:hAnsi="Times New Roman" w:cs="Times New Roman"/>
+                <w:sz w:val="28"/>
+                <w:szCs w:val="28"/>
+              </w:rPr>
+              <w:t>️</w:t>
+            </w:r>
           </w:p>
           <w:p>
             <w:pPr>
@@ -836,6 +852,22 @@
                 <w:szCs w:val="28"/>
               </w:rPr>
               <w:t xml:space="preserve"> một người dùng</w:t>
+            </w:r>
+            <w:r>
+              <w:rPr>
+                <w:rFonts w:ascii="Segoe UI Emoji" w:hAnsi="Segoe UI Emoji" w:cs="Segoe UI Emoji"/>
+                <w:sz w:val="28"/>
+                <w:szCs w:val="28"/>
+              </w:rPr>
+              <w:t>✔</w:t>
+            </w:r>
+            <w:r>
+              <w:rPr>
+                <w:rFonts w:ascii="Times New Roman" w:hAnsi="Times New Roman" w:cs="Times New Roman"/>
+                <w:sz w:val="28"/>
+                <w:szCs w:val="28"/>
+              </w:rPr>
+              <w:t>️</w:t>
             </w:r>
           </w:p>
           <w:p>
@@ -983,6 +1015,22 @@
               </w:rPr>
               <w:t>Hiển thị hãng và loại</w:t>
             </w:r>
+            <w:r>
+              <w:rPr>
+                <w:rFonts w:ascii="Segoe UI Emoji" w:hAnsi="Segoe UI Emoji" w:cs="Segoe UI Emoji"/>
+                <w:sz w:val="28"/>
+                <w:szCs w:val="28"/>
+              </w:rPr>
+              <w:t>✔</w:t>
+            </w:r>
+            <w:r>
+              <w:rPr>
+                <w:rFonts w:ascii="Times New Roman" w:hAnsi="Times New Roman" w:cs="Times New Roman"/>
+                <w:sz w:val="28"/>
+                <w:szCs w:val="28"/>
+              </w:rPr>
+              <w:t>️</w:t>
+            </w:r>
           </w:p>
           <w:p>
             <w:pPr>
@@ -1005,6 +1053,22 @@
               </w:rPr>
               <w:t>Thêm hãng sản xuất</w:t>
             </w:r>
+            <w:r>
+              <w:rPr>
+                <w:rFonts w:ascii="Segoe UI Emoji" w:hAnsi="Segoe UI Emoji" w:cs="Segoe UI Emoji"/>
+                <w:sz w:val="28"/>
+                <w:szCs w:val="28"/>
+              </w:rPr>
+              <w:t>✔</w:t>
+            </w:r>
+            <w:r>
+              <w:rPr>
+                <w:rFonts w:ascii="Times New Roman" w:hAnsi="Times New Roman" w:cs="Times New Roman"/>
+                <w:sz w:val="28"/>
+                <w:szCs w:val="28"/>
+              </w:rPr>
+              <w:t>️</w:t>
+            </w:r>
           </w:p>
           <w:p>
             <w:pPr>
@@ -1027,6 +1091,22 @@
               </w:rPr>
               <w:t>Thêm loại hàng</w:t>
             </w:r>
+            <w:r>
+              <w:rPr>
+                <w:rFonts w:ascii="Segoe UI Emoji" w:hAnsi="Segoe UI Emoji" w:cs="Segoe UI Emoji"/>
+                <w:sz w:val="28"/>
+                <w:szCs w:val="28"/>
+              </w:rPr>
+              <w:t>✔</w:t>
+            </w:r>
+            <w:r>
+              <w:rPr>
+                <w:rFonts w:ascii="Times New Roman" w:hAnsi="Times New Roman" w:cs="Times New Roman"/>
+                <w:sz w:val="28"/>
+                <w:szCs w:val="28"/>
+              </w:rPr>
+              <w:t>️</w:t>
+            </w:r>
           </w:p>
           <w:p>
             <w:pPr>
@@ -1049,6 +1129,22 @@
               </w:rPr>
               <w:t>Xoá hãng sản xuất</w:t>
             </w:r>
+            <w:r>
+              <w:rPr>
+                <w:rFonts w:ascii="Segoe UI Emoji" w:hAnsi="Segoe UI Emoji" w:cs="Segoe UI Emoji"/>
+                <w:sz w:val="28"/>
+                <w:szCs w:val="28"/>
+              </w:rPr>
+              <w:t>✔</w:t>
+            </w:r>
+            <w:r>
+              <w:rPr>
+                <w:rFonts w:ascii="Times New Roman" w:hAnsi="Times New Roman" w:cs="Times New Roman"/>
+                <w:sz w:val="28"/>
+                <w:szCs w:val="28"/>
+              </w:rPr>
+              <w:t>️</w:t>
+            </w:r>
           </w:p>
           <w:p>
             <w:pPr>
@@ -1071,6 +1167,22 @@
               </w:rPr>
               <w:t>Xoá loại hàng</w:t>
             </w:r>
+            <w:r>
+              <w:rPr>
+                <w:rFonts w:ascii="Segoe UI Emoji" w:hAnsi="Segoe UI Emoji" w:cs="Segoe UI Emoji"/>
+                <w:sz w:val="28"/>
+                <w:szCs w:val="28"/>
+              </w:rPr>
+              <w:t>✔</w:t>
+            </w:r>
+            <w:r>
+              <w:rPr>
+                <w:rFonts w:ascii="Times New Roman" w:hAnsi="Times New Roman" w:cs="Times New Roman"/>
+                <w:sz w:val="28"/>
+                <w:szCs w:val="28"/>
+              </w:rPr>
+              <w:t>️</w:t>
+            </w:r>
           </w:p>
           <w:p>
             <w:pPr>
@@ -1093,6 +1205,22 @@
               </w:rPr>
               <w:t>Sửa tên hãng</w:t>
             </w:r>
+            <w:r>
+              <w:rPr>
+                <w:rFonts w:ascii="Segoe UI Emoji" w:hAnsi="Segoe UI Emoji" w:cs="Segoe UI Emoji"/>
+                <w:sz w:val="28"/>
+                <w:szCs w:val="28"/>
+              </w:rPr>
+              <w:t>✔</w:t>
+            </w:r>
+            <w:r>
+              <w:rPr>
+                <w:rFonts w:ascii="Times New Roman" w:hAnsi="Times New Roman" w:cs="Times New Roman"/>
+                <w:sz w:val="28"/>
+                <w:szCs w:val="28"/>
+              </w:rPr>
+              <w:t>️</w:t>
+            </w:r>
           </w:p>
           <w:p>
             <w:pPr>
@@ -1114,6 +1242,22 @@
                 <w:szCs w:val="28"/>
               </w:rPr>
               <w:t>Sửa loại hàng</w:t>
+            </w:r>
+            <w:r>
+              <w:rPr>
+                <w:rFonts w:ascii="Segoe UI Emoji" w:hAnsi="Segoe UI Emoji" w:cs="Segoe UI Emoji"/>
+                <w:sz w:val="28"/>
+                <w:szCs w:val="28"/>
+              </w:rPr>
+              <w:t>✔</w:t>
+            </w:r>
+            <w:r>
+              <w:rPr>
+                <w:rFonts w:ascii="Times New Roman" w:hAnsi="Times New Roman" w:cs="Times New Roman"/>
+                <w:sz w:val="28"/>
+                <w:szCs w:val="28"/>
+              </w:rPr>
+              <w:t>️</w:t>
             </w:r>
           </w:p>
         </w:tc>
@@ -1235,6 +1379,7 @@
                 <w:sz w:val="28"/>
                 <w:szCs w:val="28"/>
               </w:rPr>
+              <w:lastRenderedPageBreak/>
               <w:t>Thêm bình luận</w:t>
             </w:r>
           </w:p>
@@ -1281,6 +1426,7 @@
                 <w:sz w:val="28"/>
                 <w:szCs w:val="28"/>
               </w:rPr>
+              <w:lastRenderedPageBreak/>
               <w:t>Thành Viên</w:t>
             </w:r>
           </w:p>
@@ -1312,7 +1458,6 @@
                 <w:sz w:val="28"/>
                 <w:szCs w:val="28"/>
               </w:rPr>
-              <w:lastRenderedPageBreak/>
               <w:t>Nguyễn Ngọc Trường</w:t>
             </w:r>
           </w:p>
@@ -1427,6 +1572,22 @@
                 <w:szCs w:val="28"/>
               </w:rPr>
               <w:t xml:space="preserve"> đơn</w:t>
+            </w:r>
+            <w:r>
+              <w:rPr>
+                <w:rFonts w:ascii="Segoe UI Emoji" w:hAnsi="Segoe UI Emoji" w:cs="Segoe UI Emoji"/>
+                <w:sz w:val="28"/>
+                <w:szCs w:val="28"/>
+              </w:rPr>
+              <w:t>✔</w:t>
+            </w:r>
+            <w:r>
+              <w:rPr>
+                <w:rFonts w:ascii="Times New Roman" w:hAnsi="Times New Roman" w:cs="Times New Roman"/>
+                <w:sz w:val="28"/>
+                <w:szCs w:val="28"/>
+              </w:rPr>
+              <w:t>️</w:t>
             </w:r>
           </w:p>
         </w:tc>

</xml_diff>